<commit_message>
subo video para la presentacion
</commit_message>
<xml_diff>
--- a/Documentos Proyecto/Video de presentacion/Guion video de presentacion Fotos..docx
+++ b/Documentos Proyecto/Video de presentacion/Guion video de presentacion Fotos..docx
@@ -1,6 +1,6 @@
 
 <file path=word/document.xml><?xml version="1.0" encoding="utf-8"?>
-<w:document xmlns:wpc="http://schemas.microsoft.com/office/word/2010/wordprocessingCanvas" xmlns:cx="http://schemas.microsoft.com/office/drawing/2014/chartex" xmlns:cx1="http://schemas.microsoft.com/office/drawing/2015/9/8/chartex" xmlns:cx2="http://schemas.microsoft.com/office/drawing/2015/10/21/chartex" xmlns:cx3="http://schemas.microsoft.com/office/drawing/2016/5/9/chartex" xmlns:cx4="http://schemas.microsoft.com/office/drawing/2016/5/10/chartex" xmlns:cx5="http://schemas.microsoft.com/office/drawing/2016/5/11/chartex" xmlns:cx6="http://schemas.microsoft.com/office/drawing/2016/5/12/chartex" xmlns:cx7="http://schemas.microsoft.com/office/drawing/2016/5/13/chartex" xmlns:cx8="http://schemas.microsoft.com/office/drawing/2016/5/14/chartex" xmlns:mc="http://schemas.openxmlformats.org/markup-compatibility/2006" xmlns:aink="http://schemas.microsoft.com/office/drawing/2016/ink" xmlns:am3d="http://schemas.microsoft.com/office/drawing/2017/model3d" xmlns:o="urn:schemas-microsoft-com:office:office" xmlns:oel="http://schemas.microsoft.com/office/2019/extlst" xmlns:r="http://schemas.openxmlformats.org/officeDocument/2006/relationships" xmlns:m="http://schemas.openxmlformats.org/officeDocument/2006/math" xmlns:v="urn:schemas-microsoft-com:vml" xmlns:wp14="http://schemas.microsoft.com/office/word/2010/wordprocessingDrawing" xmlns:wp="http://schemas.openxmlformats.org/drawingml/2006/wordprocessingDrawing" xmlns:w10="urn:schemas-microsoft-com:office:word" xmlns:w="http://schemas.openxmlformats.org/wordprocessingml/2006/main" xmlns:w14="http://schemas.microsoft.com/office/word/2010/wordml" xmlns:w15="http://schemas.microsoft.com/office/word/2012/wordml" xmlns:w16cex="http://schemas.microsoft.com/office/word/2018/wordml/cex" xmlns:w16cid="http://schemas.microsoft.com/office/word/2016/wordml/cid" xmlns:w16="http://schemas.microsoft.com/office/word/2018/wordml" xmlns:w16du="http://schemas.microsoft.com/office/word/2023/wordml/word16du" xmlns:w16sdtdh="http://schemas.microsoft.com/office/word/2020/wordml/sdtdatahash" xmlns:w16sdtfl="http://schemas.microsoft.com/office/word/2024/wordml/sdtformatlock" xmlns:w16se="http://schemas.microsoft.com/office/word/2015/wordml/symex" xmlns:wpg="http://schemas.microsoft.com/office/word/2010/wordprocessingGroup" xmlns:wpi="http://schemas.microsoft.com/office/word/2010/wordprocessingInk" xmlns:wne="http://schemas.microsoft.com/office/word/2006/wordml" xmlns:wps="http://schemas.microsoft.com/office/word/2010/wordprocessingShape" mc:Ignorable="w14 w15 w16se w16cid w16 w16cex w16sdtdh w16sdtfl w16du wp14">
+<w:document xmlns:wpc="http://schemas.microsoft.com/office/word/2010/wordprocessingCanvas" xmlns:cx="http://schemas.microsoft.com/office/drawing/2014/chartex" xmlns:mc="http://schemas.openxmlformats.org/markup-compatibility/2006" xmlns:o="urn:schemas-microsoft-com:office:office" xmlns:r="http://schemas.openxmlformats.org/officeDocument/2006/relationships" xmlns:m="http://schemas.openxmlformats.org/officeDocument/2006/math" xmlns:v="urn:schemas-microsoft-com:vml" xmlns:wp14="http://schemas.microsoft.com/office/word/2010/wordprocessingDrawing" xmlns:wp="http://schemas.openxmlformats.org/drawingml/2006/wordprocessingDrawing" xmlns:w10="urn:schemas-microsoft-com:office:word" xmlns:w="http://schemas.openxmlformats.org/wordprocessingml/2006/main" xmlns:w14="http://schemas.microsoft.com/office/word/2010/wordml" xmlns:w15="http://schemas.microsoft.com/office/word/2012/wordml" xmlns:w16se="http://schemas.microsoft.com/office/word/2015/wordml/symex" xmlns:wpg="http://schemas.microsoft.com/office/word/2010/wordprocessingGroup" xmlns:wpi="http://schemas.microsoft.com/office/word/2010/wordprocessingInk" xmlns:wne="http://schemas.microsoft.com/office/word/2006/wordml" xmlns:wps="http://schemas.microsoft.com/office/word/2010/wordprocessingShape" mc:Ignorable="w14 w15 w16se wp14">
   <w:body>
     <w:p>
       <w:pPr>
@@ -18,8 +18,26 @@
           <w:sz w:val="36"/>
           <w:lang w:val="es-MX"/>
         </w:rPr>
+        <w:t xml:space="preserve"> </w:t>
+      </w:r>
+      <w:r>
+        <w:rPr>
+          <w:b/>
+          <w:sz w:val="36"/>
+          <w:lang w:val="es-MX"/>
+        </w:rPr>
         <w:t>Introducción</w:t>
       </w:r>
+      <w:r>
+        <w:rPr>
+          <w:b/>
+          <w:sz w:val="36"/>
+          <w:lang w:val="es-MX"/>
+        </w:rPr>
+        <w:tab/>
+      </w:r>
+      <w:bookmarkStart w:id="0" w:name="_GoBack"/>
+      <w:bookmarkEnd w:id="0"/>
     </w:p>
     <w:p>
       <w:pPr>
@@ -74,7 +92,23 @@
           <w:shd w:val="clear" w:color="auto" w:fill="FFD966" w:themeFill="accent4" w:themeFillTint="99"/>
           <w:lang w:val="es-MX"/>
         </w:rPr>
-        <w:t>Durante los días hábiles hay un promedio de 749.108 pasajeros utilizando el sistema de subtes en la ciudad autónoma de Bueno Aires,</w:t>
+        <w:t xml:space="preserve">Durante los días hábiles hay un promedio de </w:t>
+      </w:r>
+      <w:r>
+        <w:rPr>
+          <w:sz w:val="24"/>
+          <w:shd w:val="clear" w:color="auto" w:fill="FFD966" w:themeFill="accent4" w:themeFillTint="99"/>
+          <w:lang w:val="es-MX"/>
+        </w:rPr>
+        <w:t>750.000</w:t>
+      </w:r>
+      <w:r>
+        <w:rPr>
+          <w:sz w:val="24"/>
+          <w:shd w:val="clear" w:color="auto" w:fill="FFD966" w:themeFill="accent4" w:themeFillTint="99"/>
+          <w:lang w:val="es-MX"/>
+        </w:rPr>
+        <w:t xml:space="preserve"> pasajeros utilizando el sistema de subtes en la ciudad autónoma de Bueno Aires,</w:t>
       </w:r>
       <w:r>
         <w:rPr>
@@ -1145,7 +1179,7 @@
 </file>
 
 <file path=word/numbering.xml><?xml version="1.0" encoding="utf-8"?>
-<w:numbering xmlns:wpc="http://schemas.microsoft.com/office/word/2010/wordprocessingCanvas" xmlns:cx="http://schemas.microsoft.com/office/drawing/2014/chartex" xmlns:cx1="http://schemas.microsoft.com/office/drawing/2015/9/8/chartex" xmlns:cx2="http://schemas.microsoft.com/office/drawing/2015/10/21/chartex" xmlns:cx3="http://schemas.microsoft.com/office/drawing/2016/5/9/chartex" xmlns:cx4="http://schemas.microsoft.com/office/drawing/2016/5/10/chartex" xmlns:cx5="http://schemas.microsoft.com/office/drawing/2016/5/11/chartex" xmlns:cx6="http://schemas.microsoft.com/office/drawing/2016/5/12/chartex" xmlns:cx7="http://schemas.microsoft.com/office/drawing/2016/5/13/chartex" xmlns:cx8="http://schemas.microsoft.com/office/drawing/2016/5/14/chartex" xmlns:mc="http://schemas.openxmlformats.org/markup-compatibility/2006" xmlns:aink="http://schemas.microsoft.com/office/drawing/2016/ink" xmlns:am3d="http://schemas.microsoft.com/office/drawing/2017/model3d" xmlns:o="urn:schemas-microsoft-com:office:office" xmlns:oel="http://schemas.microsoft.com/office/2019/extlst" xmlns:r="http://schemas.openxmlformats.org/officeDocument/2006/relationships" xmlns:m="http://schemas.openxmlformats.org/officeDocument/2006/math" xmlns:v="urn:schemas-microsoft-com:vml" xmlns:wp14="http://schemas.microsoft.com/office/word/2010/wordprocessingDrawing" xmlns:wp="http://schemas.openxmlformats.org/drawingml/2006/wordprocessingDrawing" xmlns:w10="urn:schemas-microsoft-com:office:word" xmlns:w="http://schemas.openxmlformats.org/wordprocessingml/2006/main" xmlns:w14="http://schemas.microsoft.com/office/word/2010/wordml" xmlns:w15="http://schemas.microsoft.com/office/word/2012/wordml" xmlns:w16cex="http://schemas.microsoft.com/office/word/2018/wordml/cex" xmlns:w16cid="http://schemas.microsoft.com/office/word/2016/wordml/cid" xmlns:w16="http://schemas.microsoft.com/office/word/2018/wordml" xmlns:w16du="http://schemas.microsoft.com/office/word/2023/wordml/word16du" xmlns:w16sdtdh="http://schemas.microsoft.com/office/word/2020/wordml/sdtdatahash" xmlns:w16sdtfl="http://schemas.microsoft.com/office/word/2024/wordml/sdtformatlock" xmlns:w16se="http://schemas.microsoft.com/office/word/2015/wordml/symex" xmlns:wpg="http://schemas.microsoft.com/office/word/2010/wordprocessingGroup" xmlns:wpi="http://schemas.microsoft.com/office/word/2010/wordprocessingInk" xmlns:wne="http://schemas.microsoft.com/office/word/2006/wordml" xmlns:wps="http://schemas.microsoft.com/office/word/2010/wordprocessingShape" mc:Ignorable="w14 w15 w16se w16cid w16 w16cex w16sdtdh w16sdtfl w16du wp14">
+<w:numbering xmlns:wpc="http://schemas.microsoft.com/office/word/2010/wordprocessingCanvas" xmlns:cx="http://schemas.microsoft.com/office/drawing/2014/chartex" xmlns:mc="http://schemas.openxmlformats.org/markup-compatibility/2006" xmlns:o="urn:schemas-microsoft-com:office:office" xmlns:r="http://schemas.openxmlformats.org/officeDocument/2006/relationships" xmlns:m="http://schemas.openxmlformats.org/officeDocument/2006/math" xmlns:v="urn:schemas-microsoft-com:vml" xmlns:wp14="http://schemas.microsoft.com/office/word/2010/wordprocessingDrawing" xmlns:wp="http://schemas.openxmlformats.org/drawingml/2006/wordprocessingDrawing" xmlns:w10="urn:schemas-microsoft-com:office:word" xmlns:w="http://schemas.openxmlformats.org/wordprocessingml/2006/main" xmlns:w14="http://schemas.microsoft.com/office/word/2010/wordml" xmlns:w15="http://schemas.microsoft.com/office/word/2012/wordml" xmlns:w16se="http://schemas.microsoft.com/office/word/2015/wordml/symex" xmlns:wpg="http://schemas.microsoft.com/office/word/2010/wordprocessingGroup" xmlns:wpi="http://schemas.microsoft.com/office/word/2010/wordprocessingInk" xmlns:wne="http://schemas.microsoft.com/office/word/2006/wordml" xmlns:wps="http://schemas.microsoft.com/office/word/2010/wordprocessingShape" mc:Ignorable="w14 w15 w16se wp14">
   <w:abstractNum w:abstractNumId="0" w15:restartNumberingAfterBreak="0">
     <w:nsid w:val="061E5364"/>
     <w:multiLevelType w:val="hybridMultilevel"/>
@@ -1711,26 +1745,26 @@
       </w:rPr>
     </w:lvl>
   </w:abstractNum>
-  <w:num w:numId="1" w16cid:durableId="1493528310">
+  <w:num w:numId="1">
     <w:abstractNumId w:val="3"/>
   </w:num>
-  <w:num w:numId="2" w16cid:durableId="749161767">
+  <w:num w:numId="2">
     <w:abstractNumId w:val="1"/>
   </w:num>
-  <w:num w:numId="3" w16cid:durableId="1012610325">
+  <w:num w:numId="3">
     <w:abstractNumId w:val="2"/>
   </w:num>
-  <w:num w:numId="4" w16cid:durableId="1951427667">
+  <w:num w:numId="4">
     <w:abstractNumId w:val="0"/>
   </w:num>
-  <w:num w:numId="5" w16cid:durableId="1865166159">
+  <w:num w:numId="5">
     <w:abstractNumId w:val="4"/>
   </w:num>
 </w:numbering>
 </file>
 
 <file path=word/styles.xml><?xml version="1.0" encoding="utf-8"?>
-<w:styles xmlns:mc="http://schemas.openxmlformats.org/markup-compatibility/2006" xmlns:r="http://schemas.openxmlformats.org/officeDocument/2006/relationships" xmlns:w="http://schemas.openxmlformats.org/wordprocessingml/2006/main" xmlns:w14="http://schemas.microsoft.com/office/word/2010/wordml" xmlns:w15="http://schemas.microsoft.com/office/word/2012/wordml" xmlns:w16cex="http://schemas.microsoft.com/office/word/2018/wordml/cex" xmlns:w16cid="http://schemas.microsoft.com/office/word/2016/wordml/cid" xmlns:w16="http://schemas.microsoft.com/office/word/2018/wordml" xmlns:w16du="http://schemas.microsoft.com/office/word/2023/wordml/word16du" xmlns:w16sdtdh="http://schemas.microsoft.com/office/word/2020/wordml/sdtdatahash" xmlns:w16sdtfl="http://schemas.microsoft.com/office/word/2024/wordml/sdtformatlock" xmlns:w16se="http://schemas.microsoft.com/office/word/2015/wordml/symex" mc:Ignorable="w14 w15 w16se w16cid w16 w16cex w16sdtdh w16sdtfl w16du">
+<w:styles xmlns:mc="http://schemas.openxmlformats.org/markup-compatibility/2006" xmlns:r="http://schemas.openxmlformats.org/officeDocument/2006/relationships" xmlns:w="http://schemas.openxmlformats.org/wordprocessingml/2006/main" xmlns:w14="http://schemas.microsoft.com/office/word/2010/wordml" xmlns:w15="http://schemas.microsoft.com/office/word/2012/wordml" xmlns:w16se="http://schemas.microsoft.com/office/word/2015/wordml/symex" mc:Ignorable="w14 w15 w16se">
   <w:docDefaults>
     <w:rPrDefault>
       <w:rPr>
@@ -1746,7 +1780,7 @@
       </w:pPr>
     </w:pPrDefault>
   </w:docDefaults>
-  <w:latentStyles w:defLockedState="0" w:defUIPriority="99" w:defSemiHidden="0" w:defUnhideWhenUsed="0" w:defQFormat="0" w:count="376">
+  <w:latentStyles w:defLockedState="0" w:defUIPriority="99" w:defSemiHidden="0" w:defUnhideWhenUsed="0" w:defQFormat="0" w:count="371">
     <w:lsdException w:name="Normal" w:uiPriority="0" w:qFormat="1"/>
     <w:lsdException w:name="heading 1" w:uiPriority="9" w:qFormat="1"/>
     <w:lsdException w:name="heading 2" w:semiHidden="1" w:uiPriority="9" w:unhideWhenUsed="1" w:qFormat="1"/>
@@ -2118,11 +2152,6 @@
     <w:lsdException w:name="List Table 5 Dark Accent 6" w:uiPriority="50"/>
     <w:lsdException w:name="List Table 6 Colorful Accent 6" w:uiPriority="51"/>
     <w:lsdException w:name="List Table 7 Colorful Accent 6" w:uiPriority="52"/>
-    <w:lsdException w:name="Mention" w:semiHidden="1" w:unhideWhenUsed="1"/>
-    <w:lsdException w:name="Smart Hyperlink" w:semiHidden="1" w:unhideWhenUsed="1"/>
-    <w:lsdException w:name="Hashtag" w:semiHidden="1" w:unhideWhenUsed="1"/>
-    <w:lsdException w:name="Unresolved Mention" w:semiHidden="1" w:unhideWhenUsed="1"/>
-    <w:lsdException w:name="Smart Link" w:semiHidden="1" w:unhideWhenUsed="1"/>
   </w:latentStyles>
   <w:style w:type="paragraph" w:default="1" w:styleId="Normal">
     <w:name w:val="Normal"/>
@@ -2435,7 +2464,7 @@
 </file>
 
 <file path=customXml/itemProps1.xml><?xml version="1.0" encoding="utf-8"?>
-<ds:datastoreItem xmlns:ds="http://schemas.openxmlformats.org/officeDocument/2006/customXml" ds:itemID="{7AED057D-E689-4873-A120-AAFEBC59FD18}">
+<ds:datastoreItem xmlns:ds="http://schemas.openxmlformats.org/officeDocument/2006/customXml" ds:itemID="{FB10AB57-8120-4D29-9761-115A7B0FD653}">
   <ds:schemaRefs>
     <ds:schemaRef ds:uri="http://schemas.openxmlformats.org/officeDocument/2006/bibliography"/>
   </ds:schemaRefs>

</xml_diff>